<commit_message>
Modified the doc file for the solution for the spell check
</commit_message>
<xml_diff>
--- a/SolutionSteps_MeghaGupta.docx
+++ b/SolutionSteps_MeghaGupta.docx
@@ -44,32 +44,7 @@
         <w:rPr>
           <w:rFonts w:ascii="Cambria Math" w:hAnsi="Cambria Math"/>
         </w:rPr>
-        <w:t xml:space="preserve">Created endpoint in the employee controller </w:t>
-      </w:r>
-      <w:r>
-        <w:rPr>
-          <w:rFonts w:ascii="Cambria Math" w:hAnsi="Cambria Math"/>
-        </w:rPr>
-        <w:t>i.e.,</w:t>
-      </w:r>
-      <w:r>
-        <w:rPr>
-          <w:rFonts w:ascii="Cambria Math" w:hAnsi="Cambria Math"/>
-        </w:rPr>
-        <w:t xml:space="preserve"> getReporting for the ajax request </w:t>
-      </w:r>
-    </w:p>
-    <w:p>
-      <w:pPr>
-        <w:rPr>
-          <w:rFonts w:ascii="Cambria Math" w:hAnsi="Cambria Math"/>
-        </w:rPr>
-      </w:pPr>
-      <w:r>
-        <w:rPr>
-          <w:rFonts w:ascii="Cambria Math" w:hAnsi="Cambria Math"/>
-        </w:rPr>
-        <w:t xml:space="preserve">Created a new method GetReportingStructureById in the EmployeeService </w:t>
+        <w:t xml:space="preserve">Created endpoint in the employee controller i.e., getReporting for the ajax request </w:t>
       </w:r>
     </w:p>
     <w:p>
@@ -147,23 +122,7 @@
         <w:rPr>
           <w:rFonts w:ascii="Cambria Math" w:hAnsi="Cambria Math"/>
         </w:rPr>
-        <w:t xml:space="preserve">Created </w:t>
-      </w:r>
-      <w:proofErr w:type="spellStart"/>
-      <w:proofErr w:type="gramStart"/>
-      <w:r>
-        <w:rPr>
-          <w:rFonts w:ascii="Cambria Math" w:hAnsi="Cambria Math"/>
-        </w:rPr>
-        <w:t>a</w:t>
-      </w:r>
-      <w:proofErr w:type="spellEnd"/>
-      <w:proofErr w:type="gramEnd"/>
-      <w:r>
-        <w:rPr>
-          <w:rFonts w:ascii="Cambria Math" w:hAnsi="Cambria Math"/>
-        </w:rPr>
-        <w:t xml:space="preserve"> initial seed data for compensation in the CompensationData.json</w:t>
+        <w:t>Created a initial seed data for compensation in the CompensationData.json</w:t>
       </w:r>
     </w:p>
     <w:p>
@@ -202,19 +161,7 @@
         <w:rPr>
           <w:rFonts w:ascii="Cambria Math" w:hAnsi="Cambria Math"/>
         </w:rPr>
-        <w:t xml:space="preserve">Created a new repository interface </w:t>
-      </w:r>
-      <w:r>
-        <w:rPr>
-          <w:rFonts w:ascii="Cambria Math" w:hAnsi="Cambria Math"/>
-        </w:rPr>
-        <w:t>i.e.,</w:t>
-      </w:r>
-      <w:r>
-        <w:rPr>
-          <w:rFonts w:ascii="Cambria Math" w:hAnsi="Cambria Math"/>
-        </w:rPr>
-        <w:t xml:space="preserve"> ICompensationRespository for the functions of compensation (Add/GetById) in the Repositories</w:t>
+        <w:t>Created a new repository interface i.e., ICompensationRespository for the functions of compensation (Add/GetById) in the Repositories</w:t>
       </w:r>
     </w:p>
     <w:p>
@@ -240,75 +187,33 @@
         <w:rPr>
           <w:rFonts w:ascii="Cambria Math" w:hAnsi="Cambria Math"/>
         </w:rPr>
-        <w:t xml:space="preserve">Implemented the corresponding methods in the services </w:t>
-      </w:r>
-      <w:proofErr w:type="gramStart"/>
-      <w:r>
-        <w:rPr>
-          <w:rFonts w:ascii="Cambria Math" w:hAnsi="Cambria Math"/>
-        </w:rPr>
-        <w:t>in order to</w:t>
-      </w:r>
-      <w:proofErr w:type="gramEnd"/>
-      <w:r>
-        <w:rPr>
-          <w:rFonts w:ascii="Cambria Math" w:hAnsi="Cambria Math"/>
-        </w:rPr>
-        <w:t xml:space="preserve"> consume the Compensation Repository</w:t>
-      </w:r>
-    </w:p>
-    <w:p>
-      <w:pPr>
-        <w:rPr>
-          <w:rFonts w:ascii="Cambria Math" w:hAnsi="Cambria Math"/>
-        </w:rPr>
-      </w:pPr>
-      <w:r>
-        <w:rPr>
-          <w:rFonts w:ascii="Cambria Math" w:hAnsi="Cambria Math"/>
-        </w:rPr>
-        <w:t xml:space="preserve">Created a new service interface </w:t>
-      </w:r>
-      <w:proofErr w:type="gramStart"/>
-      <w:r>
-        <w:rPr>
-          <w:rFonts w:ascii="Cambria Math" w:hAnsi="Cambria Math"/>
-        </w:rPr>
-        <w:t>i.e.</w:t>
-      </w:r>
-      <w:proofErr w:type="gramEnd"/>
-      <w:r>
-        <w:rPr>
-          <w:rFonts w:ascii="Cambria Math" w:hAnsi="Cambria Math"/>
-        </w:rPr>
-        <w:t xml:space="preserve"> ICompenationService for the functions of compensation (Add/GetById) in the Services</w:t>
-      </w:r>
-    </w:p>
-    <w:p>
-      <w:pPr>
-        <w:rPr>
-          <w:rFonts w:ascii="Cambria Math" w:hAnsi="Cambria Math"/>
-        </w:rPr>
-      </w:pPr>
-      <w:r>
-        <w:rPr>
-          <w:rFonts w:ascii="Cambria Math" w:hAnsi="Cambria Math"/>
-        </w:rPr>
-        <w:t xml:space="preserve">Created a new service file </w:t>
-      </w:r>
-      <w:proofErr w:type="gramStart"/>
-      <w:r>
-        <w:rPr>
-          <w:rFonts w:ascii="Cambria Math" w:hAnsi="Cambria Math"/>
-        </w:rPr>
-        <w:t>i.e.</w:t>
-      </w:r>
-      <w:proofErr w:type="gramEnd"/>
-      <w:r>
-        <w:rPr>
-          <w:rFonts w:ascii="Cambria Math" w:hAnsi="Cambria Math"/>
-        </w:rPr>
-        <w:t xml:space="preserve"> CompenationService for the implementation of the interface methods declared in ICompenationService in the Services</w:t>
+        <w:t>Implemented the corresponding methods in the services in order to consume the Compensation Repository</w:t>
+      </w:r>
+    </w:p>
+    <w:p>
+      <w:pPr>
+        <w:rPr>
+          <w:rFonts w:ascii="Cambria Math" w:hAnsi="Cambria Math"/>
+        </w:rPr>
+      </w:pPr>
+      <w:r>
+        <w:rPr>
+          <w:rFonts w:ascii="Cambria Math" w:hAnsi="Cambria Math"/>
+        </w:rPr>
+        <w:t>Created a new service interface i.e. ICompenationService for the functions of compensation (Add/GetById) in the Services</w:t>
+      </w:r>
+    </w:p>
+    <w:p>
+      <w:pPr>
+        <w:rPr>
+          <w:rFonts w:ascii="Cambria Math" w:hAnsi="Cambria Math"/>
+        </w:rPr>
+      </w:pPr>
+      <w:r>
+        <w:rPr>
+          <w:rFonts w:ascii="Cambria Math" w:hAnsi="Cambria Math"/>
+        </w:rPr>
+        <w:t>Created a new service file i.e. CompenationService for the implementation of the interface methods declared in ICompenationService in the Services</w:t>
       </w:r>
     </w:p>
     <w:p>
@@ -389,6 +294,7 @@
       <w:r>
         <w:rPr>
           <w:rFonts w:ascii="Cambria Math" w:hAnsi="Cambria Math"/>
+          <w:noProof/>
         </w:rPr>
         <w:lastRenderedPageBreak/>
         <w:drawing>
@@ -521,21 +427,7 @@
         <w:rPr>
           <w:rFonts w:ascii="Cambria Math" w:hAnsi="Cambria Math"/>
         </w:rPr>
-        <w:t xml:space="preserve">    "</w:t>
-      </w:r>
-      <w:proofErr w:type="spellStart"/>
-      <w:r>
-        <w:rPr>
-          <w:rFonts w:ascii="Cambria Math" w:hAnsi="Cambria Math"/>
-        </w:rPr>
-        <w:t>employeeId</w:t>
-      </w:r>
-      <w:proofErr w:type="spellEnd"/>
-      <w:r>
-        <w:rPr>
-          <w:rFonts w:ascii="Cambria Math" w:hAnsi="Cambria Math"/>
-        </w:rPr>
-        <w:t>": "b7839309-3348-463b-a7e3-5de1c168beb3",</w:t>
+        <w:t xml:space="preserve">    "employeeId": "b7839309-3348-463b-a7e3-5de1c168beb3",</w:t>
       </w:r>
     </w:p>
     <w:p>
@@ -561,21 +453,7 @@
         <w:rPr>
           <w:rFonts w:ascii="Cambria Math" w:hAnsi="Cambria Math"/>
         </w:rPr>
-        <w:t xml:space="preserve">    "</w:t>
-      </w:r>
-      <w:proofErr w:type="spellStart"/>
-      <w:r>
-        <w:rPr>
-          <w:rFonts w:ascii="Cambria Math" w:hAnsi="Cambria Math"/>
-        </w:rPr>
-        <w:t>effectiveDate</w:t>
-      </w:r>
-      <w:proofErr w:type="spellEnd"/>
-      <w:r>
-        <w:rPr>
-          <w:rFonts w:ascii="Cambria Math" w:hAnsi="Cambria Math"/>
-        </w:rPr>
-        <w:t>": "2022-04-10T18:50:33.295Z"</w:t>
+        <w:t xml:space="preserve">    "effectiveDate": "2022-04-10T18:50:33.295Z"</w:t>
       </w:r>
     </w:p>
     <w:p>
@@ -607,6 +485,7 @@
       <w:r>
         <w:rPr>
           <w:rFonts w:ascii="Cambria Math" w:hAnsi="Cambria Math"/>
+          <w:noProof/>
         </w:rPr>
         <w:lastRenderedPageBreak/>
         <w:drawing>

</xml_diff>